<commit_message>
Updated SOPs and css
</commit_message>
<xml_diff>
--- a/statics/SOPs/SOP_rampt_installation.docx
+++ b/statics/SOPs/SOP_rampt_installation.docx
@@ -305,6 +305,7 @@
           <w:szCs w:val="26"/>
         </w:rPr>
       </w:pPr>
+      <w:proofErr w:type="spellStart"/>
       <w:r>
         <w:rPr>
           <w:b/>
@@ -314,6 +315,7 @@
         </w:rPr>
         <w:t>Procedure</w:t>
       </w:r>
+      <w:proofErr w:type="spellEnd"/>
     </w:p>
     <w:p>
       <w:pPr>
@@ -358,7 +360,56 @@
           <w:rFonts w:cstheme="minorHAnsi"/>
           <w:lang w:val="en-GB"/>
         </w:rPr>
-        <w:t>ool for combining mass-spectrometry data analysis with mzmine and following annotation with SIRIUS and GNPS into one program. The program is accessible through the command line (albeit in separate steps) and through a graphical user interface (GUI).</w:t>
+        <w:t xml:space="preserve">ool for combining mass-spectrometry data analysis with </w:t>
+      </w:r>
+      <w:proofErr w:type="spellStart"/>
+      <w:r>
+        <w:rPr>
+          <w:rFonts w:cstheme="minorHAnsi"/>
+          <w:lang w:val="en-GB"/>
+        </w:rPr>
+        <w:t>mzmine</w:t>
+      </w:r>
+      <w:proofErr w:type="spellEnd"/>
+      <w:r>
+        <w:rPr>
+          <w:rFonts w:cstheme="minorHAnsi"/>
+          <w:lang w:val="en-GB"/>
+        </w:rPr>
+        <w:t xml:space="preserve"> and following annotation with SIRIUS and GNPS into one program. The program is accessible through the command line (albeit in separate steps) and through a graphical user interface (GUI).</w:t>
+      </w:r>
+    </w:p>
+    <w:p>
+      <w:pPr>
+        <w:pStyle w:val="ListParagraph"/>
+        <w:ind w:left="574"/>
+        <w:rPr>
+          <w:rFonts w:cstheme="minorHAnsi"/>
+          <w:lang w:val="en-GB"/>
+        </w:rPr>
+      </w:pPr>
+      <w:r>
+        <w:rPr>
+          <w:rFonts w:cstheme="minorHAnsi"/>
+          <w:lang w:val="en-GB"/>
+        </w:rPr>
+        <w:t xml:space="preserve">The installation can happen in two ways. Either through an installer, or through cloning the </w:t>
+      </w:r>
+      <w:proofErr w:type="spellStart"/>
+      <w:r>
+        <w:rPr>
+          <w:rFonts w:cstheme="minorHAnsi"/>
+          <w:lang w:val="en-GB"/>
+        </w:rPr>
+        <w:t>Github</w:t>
+      </w:r>
+      <w:proofErr w:type="spellEnd"/>
+      <w:r>
+        <w:rPr>
+          <w:rFonts w:cstheme="minorHAnsi"/>
+          <w:lang w:val="en-GB"/>
+        </w:rPr>
+        <w:t xml:space="preserve"> repository and installing the dependencies yourself.</w:t>
       </w:r>
     </w:p>
     <w:p>
@@ -434,7 +485,14 @@
           <w:rFonts w:cstheme="minorHAnsi"/>
           <w:lang w:val="en-GB"/>
         </w:rPr>
-        <w:t xml:space="preserve"> RAMPT installed (See SOP_rampt_installation)</w:t>
+        <w:t xml:space="preserve"> </w:t>
+      </w:r>
+      <w:r>
+        <w:rPr>
+          <w:rFonts w:cstheme="minorHAnsi"/>
+          <w:lang w:val="en-GB"/>
+        </w:rPr>
+        <w:t>Internet connection</w:t>
       </w:r>
     </w:p>
     <w:p>
@@ -454,7 +512,7 @@
           <w:rFonts w:cstheme="minorHAnsi"/>
           <w:lang w:val="en-GB"/>
         </w:rPr>
-        <w:t xml:space="preserve"> msconvert, mzmine and Sirius installed and accessible in your PATH variable (normally happens automatically)</w:t>
+        <w:t xml:space="preserve"> A working browser</w:t>
       </w:r>
     </w:p>
     <w:p>
@@ -474,50 +532,64 @@
           <w:rFonts w:cstheme="minorHAnsi"/>
           <w:lang w:val="en-GB"/>
         </w:rPr>
-        <w:t xml:space="preserve"> Have </w:t>
-      </w:r>
-      <w:r>
-        <w:rPr>
-          <w:rFonts w:cstheme="minorHAnsi"/>
-          <w:lang w:val="en-GB"/>
-        </w:rPr>
-        <w:t xml:space="preserve">a mzmine batch file (.mzbatch) prepared, which exports data </w:t>
-      </w:r>
-      <w:r>
-        <w:rPr>
-          <w:rFonts w:cstheme="minorHAnsi"/>
-          <w:lang w:val="en-GB"/>
-        </w:rPr>
-        <w:t>for Sirius and feature-based molecular networking (FBMN) with GNPS</w:t>
-      </w:r>
-    </w:p>
-    <w:p>
-      <w:pPr>
-        <w:rPr>
-          <w:rFonts w:cstheme="minorHAnsi"/>
-          <w:lang w:val="en-GB"/>
-        </w:rPr>
-      </w:pPr>
-      <w:r>
-        <w:rPr>
-          <w:rFonts w:cstheme="minorHAnsi"/>
-          <w:lang w:val="en-GB"/>
-        </w:rPr>
-        <w:t xml:space="preserve">    </w:t>
-      </w:r>
-      <w:r>
-        <w:rPr>
-          <w:rFonts w:cstheme="minorHAnsi"/>
-          <w:lang w:val="en-GB"/>
-        </w:rPr>
-        <w:t xml:space="preserve">    </w:t>
-      </w:r>
-      <w:r>
-        <w:rPr>
-          <w:rFonts w:cstheme="minorHAnsi"/>
-          <w:lang w:val="en-GB"/>
-        </w:rPr>
-        <w:t>It is further recommended that:</w:t>
+        <w:t xml:space="preserve"> A working Linux/MacOS/Windows machine (Testing happens on the latest version of the mentioned operating systems)</w:t>
+      </w:r>
+    </w:p>
+    <w:p>
+      <w:pPr>
+        <w:rPr>
+          <w:b/>
+          <w:bCs/>
+          <w:lang w:val="en-GB"/>
+        </w:rPr>
+      </w:pPr>
+    </w:p>
+    <w:p>
+      <w:pPr>
+        <w:pStyle w:val="ListParagraph"/>
+        <w:numPr>
+          <w:ilvl w:val="1"/>
+          <w:numId w:val="1"/>
+        </w:numPr>
+        <w:rPr>
+          <w:b/>
+          <w:bCs/>
+        </w:rPr>
+      </w:pPr>
+      <w:r>
+        <w:rPr>
+          <w:rFonts w:cstheme="minorHAnsi"/>
+          <w:b/>
+          <w:bCs/>
+          <w:lang w:val="en-GB"/>
+        </w:rPr>
+        <w:t xml:space="preserve"> Methods</w:t>
+      </w:r>
+      <w:r>
+        <w:rPr>
+          <w:rFonts w:cstheme="minorHAnsi"/>
+          <w:b/>
+          <w:bCs/>
+          <w:lang w:val="en-GB"/>
+        </w:rPr>
+        <w:t xml:space="preserve"> / Procedure </w:t>
+      </w:r>
+    </w:p>
+    <w:p>
+      <w:pPr>
+        <w:pStyle w:val="ListParagraph"/>
+        <w:ind w:left="360"/>
+        <w:rPr>
+          <w:rFonts w:cstheme="minorHAnsi"/>
+          <w:lang w:val="en-GB"/>
+        </w:rPr>
+      </w:pPr>
+      <w:r>
+        <w:rPr>
+          <w:rFonts w:cstheme="minorHAnsi"/>
+          <w:lang w:val="en-GB"/>
+        </w:rPr>
+        <w:t xml:space="preserve">Installing the application via the official installer: </w:t>
       </w:r>
     </w:p>
     <w:p>
@@ -528,149 +600,23 @@
           <w:numId w:val="1"/>
         </w:numPr>
         <w:rPr>
-          <w:b/>
-          <w:bCs/>
-          <w:lang w:val="en-GB"/>
-        </w:rPr>
-      </w:pPr>
-      <w:r>
-        <w:rPr>
-          <w:rFonts w:cstheme="minorHAnsi"/>
-          <w:lang w:val="en-GB"/>
-        </w:rPr>
-        <w:t xml:space="preserve">  </w:t>
-      </w:r>
-      <w:r>
-        <w:rPr>
-          <w:rFonts w:cstheme="minorHAnsi"/>
-          <w:lang w:val="en-GB"/>
-        </w:rPr>
-        <w:t>The folder structure of your mass-spec project keeps all raw / converted / annotated fi</w:t>
-      </w:r>
-      <w:r>
-        <w:rPr>
-          <w:rFonts w:cstheme="minorHAnsi"/>
-          <w:lang w:val="en-GB"/>
-        </w:rPr>
-        <w:t>les in one respective folder (i.e.: “RawData”, “ConvertedData”,…)</w:t>
-      </w:r>
-    </w:p>
-    <w:p>
-      <w:pPr>
-        <w:rPr>
-          <w:b/>
-          <w:bCs/>
-          <w:lang w:val="en-GB"/>
-        </w:rPr>
-      </w:pPr>
-    </w:p>
-    <w:p>
-      <w:pPr>
-        <w:pStyle w:val="ListParagraph"/>
-        <w:numPr>
-          <w:ilvl w:val="1"/>
-          <w:numId w:val="1"/>
-        </w:numPr>
-        <w:rPr>
-          <w:b/>
-          <w:bCs/>
-        </w:rPr>
-      </w:pPr>
-      <w:r>
-        <w:rPr>
-          <w:rFonts w:cstheme="minorHAnsi"/>
-          <w:b/>
-          <w:bCs/>
-          <w:lang w:val="en-GB"/>
-        </w:rPr>
-        <w:t xml:space="preserve"> Methods</w:t>
-      </w:r>
-      <w:r>
-        <w:rPr>
-          <w:rFonts w:cstheme="minorHAnsi"/>
-          <w:b/>
-          <w:bCs/>
-          <w:lang w:val="en-GB"/>
-        </w:rPr>
-        <w:t xml:space="preserve"> / Procedure </w:t>
-      </w:r>
-    </w:p>
-    <w:p>
-      <w:pPr>
-        <w:pStyle w:val="ListParagraph"/>
-        <w:ind w:left="360"/>
-        <w:rPr>
-          <w:rFonts w:cstheme="minorHAnsi"/>
-          <w:lang w:val="en-GB"/>
-        </w:rPr>
-      </w:pPr>
-      <w:r>
-        <w:rPr>
-          <w:rFonts w:cstheme="minorHAnsi"/>
-          <w:lang w:val="en-GB"/>
-        </w:rPr>
-        <w:t>After installing RAMPT and moving the shortcut / symbolic link to your desired location you may</w:t>
-      </w:r>
-    </w:p>
-    <w:p>
-      <w:pPr>
-        <w:pStyle w:val="ListParagraph"/>
-        <w:numPr>
-          <w:ilvl w:val="2"/>
-          <w:numId w:val="1"/>
-        </w:numPr>
-        <w:rPr>
-          <w:rFonts w:cstheme="minorHAnsi"/>
-          <w:lang w:val="en-GB"/>
-        </w:rPr>
-      </w:pPr>
-      <w:r>
-        <w:rPr>
-          <w:rFonts w:cstheme="minorHAnsi"/>
-          <w:lang w:val="en-GB"/>
-        </w:rPr>
-        <w:t xml:space="preserve"> Start the application by opening the shortcut / symbolic link. This will cause a command-line window to be opened. The first start will maybe take a short while (~1-5min), cause by preparations by python and taipy. This will cause two folders to be created at your startup location. You may delete them after usage, but keep in mind that the startup time is significantly faster (a few seconds) while the remain.</w:t>
-      </w:r>
-    </w:p>
-    <w:p>
-      <w:pPr>
-        <w:pStyle w:val="ListParagraph"/>
-        <w:numPr>
-          <w:ilvl w:val="2"/>
-          <w:numId w:val="1"/>
-        </w:numPr>
-        <w:rPr>
-          <w:rFonts w:cstheme="minorHAnsi"/>
-          <w:lang w:val="en-GB"/>
-        </w:rPr>
-      </w:pPr>
-      <w:r>
-        <w:rPr>
-          <w:rFonts w:cstheme="minorHAnsi"/>
-          <w:lang w:val="en-GB"/>
-        </w:rPr>
-        <w:lastRenderedPageBreak/>
-        <w:t xml:space="preserve"> The command-line window is your application! If you close this window, you will close the application. If you only close the tab in the browser, the application will remain unaffected.</w:t>
-      </w:r>
-    </w:p>
-    <w:p>
-      <w:pPr>
-        <w:pStyle w:val="ListParagraph"/>
-        <w:numPr>
-          <w:ilvl w:val="2"/>
-          <w:numId w:val="1"/>
-        </w:numPr>
-        <w:rPr>
-          <w:rFonts w:cstheme="minorHAnsi"/>
-          <w:lang w:val="en-GB"/>
-        </w:rPr>
-      </w:pPr>
-      <w:r>
-        <w:rPr>
-          <w:rFonts w:cstheme="minorHAnsi"/>
-          <w:lang w:val="en-GB"/>
-        </w:rPr>
-        <w:t xml:space="preserve"> The application will automatically detect installed browsers and open a window at the address </w:t>
+          <w:rFonts w:cstheme="minorHAnsi"/>
+          <w:lang w:val="en-GB"/>
+        </w:rPr>
+      </w:pPr>
+      <w:r>
+        <w:rPr>
+          <w:rFonts w:cstheme="minorHAnsi"/>
+          <w:lang w:val="en-GB"/>
+        </w:rPr>
+        <w:t xml:space="preserve"> </w:t>
+      </w:r>
+      <w:r>
+        <w:rPr>
+          <w:rFonts w:cstheme="minorHAnsi"/>
+          <w:lang w:val="en-GB"/>
+        </w:rPr>
+        <w:t xml:space="preserve">Fetch the correct installer for your machine at: </w:t>
       </w:r>
       <w:hyperlink r:id="rId7" w:history="1">
         <w:r>
@@ -679,15 +625,439 @@
             <w:rFonts w:cstheme="minorHAnsi"/>
             <w:lang w:val="en-GB"/>
           </w:rPr>
-          <w:t>http://127.0.0.1:5001/configuration</w:t>
+          <w:t>https://github.com/JosuaCarl/RAMPT/releases</w:t>
         </w:r>
       </w:hyperlink>
-      <w:r>
-        <w:rPr>
-          <w:rFonts w:cstheme="minorHAnsi"/>
-          <w:lang w:val="en-GB"/>
-        </w:rPr>
-        <w:t xml:space="preserve">. If taipy is unable to detect a sufficient browser, you can access RAMPT by entering this address into a browser of your choosing. </w:t>
+    </w:p>
+    <w:p>
+      <w:pPr>
+        <w:pStyle w:val="ListParagraph"/>
+        <w:numPr>
+          <w:ilvl w:val="2"/>
+          <w:numId w:val="1"/>
+        </w:numPr>
+        <w:rPr>
+          <w:rFonts w:cstheme="minorHAnsi"/>
+          <w:lang w:val="en-GB"/>
+        </w:rPr>
+      </w:pPr>
+      <w:r>
+        <w:rPr>
+          <w:rFonts w:cstheme="minorHAnsi"/>
+          <w:lang w:val="en-GB"/>
+        </w:rPr>
+        <w:t xml:space="preserve"> Open the downloaded installer. You may be prompted (in particular by Windows) whether you want to allow the installation from an unknown source. This is of course up to </w:t>
+      </w:r>
+      <w:r>
+        <w:rPr>
+          <w:rFonts w:cstheme="minorHAnsi"/>
+          <w:lang w:val="en-GB"/>
+        </w:rPr>
+        <w:t>you, but the installation is only possible if you accept execute it further.</w:t>
+      </w:r>
+    </w:p>
+    <w:p>
+      <w:pPr>
+        <w:pStyle w:val="ListParagraph"/>
+        <w:numPr>
+          <w:ilvl w:val="2"/>
+          <w:numId w:val="1"/>
+        </w:numPr>
+        <w:rPr>
+          <w:rFonts w:cstheme="minorHAnsi"/>
+          <w:lang w:val="en-GB"/>
+        </w:rPr>
+      </w:pPr>
+      <w:r>
+        <w:rPr>
+          <w:rFonts w:cstheme="minorHAnsi"/>
+          <w:lang w:val="en-GB"/>
+        </w:rPr>
+        <w:t xml:space="preserve"> Now select, what you want to install.</w:t>
+      </w:r>
+      <w:r>
+        <w:rPr>
+          <w:rFonts w:cstheme="minorHAnsi"/>
+          <w:lang w:val="en-GB"/>
+        </w:rPr>
+        <w:t xml:space="preserve"> Upon selecting one of the suggested programs, the installer will look for the program in your computer (i.e. PATH) and only install it if it is not already present. Keep in mind, that the version is not updated. If you have an older version than supported, please install the </w:t>
+      </w:r>
+      <w:r>
+        <w:rPr>
+          <w:rFonts w:cstheme="minorHAnsi"/>
+          <w:lang w:val="en-GB"/>
+        </w:rPr>
+        <w:lastRenderedPageBreak/>
+        <w:t xml:space="preserve">newer version manually. </w:t>
+      </w:r>
+      <w:r>
+        <w:rPr>
+          <w:rFonts w:cstheme="minorHAnsi"/>
+          <w:lang w:val="en-GB"/>
+        </w:rPr>
+        <w:t>RAMPT depends on multiple other programs</w:t>
+      </w:r>
+      <w:r>
+        <w:rPr>
+          <w:rFonts w:cstheme="minorHAnsi"/>
+          <w:lang w:val="en-GB"/>
+        </w:rPr>
+        <w:t xml:space="preserve"> outside of python</w:t>
+      </w:r>
+      <w:r>
+        <w:rPr>
+          <w:rFonts w:cstheme="minorHAnsi"/>
+          <w:lang w:val="en-GB"/>
+        </w:rPr>
+        <w:t>:</w:t>
+      </w:r>
+    </w:p>
+    <w:p>
+      <w:pPr>
+        <w:pStyle w:val="ListParagraph"/>
+        <w:numPr>
+          <w:ilvl w:val="3"/>
+          <w:numId w:val="1"/>
+        </w:numPr>
+        <w:rPr>
+          <w:rFonts w:cstheme="minorHAnsi"/>
+          <w:lang w:val="en-GB"/>
+        </w:rPr>
+      </w:pPr>
+      <w:r>
+        <w:rPr>
+          <w:rFonts w:cstheme="minorHAnsi"/>
+          <w:lang w:val="en-GB"/>
+        </w:rPr>
+        <w:t>Sirius &gt;6.0.0</w:t>
+      </w:r>
+    </w:p>
+    <w:p>
+      <w:pPr>
+        <w:pStyle w:val="ListParagraph"/>
+        <w:numPr>
+          <w:ilvl w:val="3"/>
+          <w:numId w:val="1"/>
+        </w:numPr>
+        <w:rPr>
+          <w:rFonts w:cstheme="minorHAnsi"/>
+          <w:lang w:val="en-GB"/>
+        </w:rPr>
+      </w:pPr>
+      <w:proofErr w:type="spellStart"/>
+      <w:r>
+        <w:rPr>
+          <w:rFonts w:cstheme="minorHAnsi"/>
+          <w:lang w:val="en-GB"/>
+        </w:rPr>
+        <w:t>Mzmine</w:t>
+      </w:r>
+      <w:proofErr w:type="spellEnd"/>
+      <w:r>
+        <w:rPr>
+          <w:rFonts w:cstheme="minorHAnsi"/>
+          <w:lang w:val="en-GB"/>
+        </w:rPr>
+        <w:t xml:space="preserve"> &gt; 4.2</w:t>
+      </w:r>
+    </w:p>
+    <w:p>
+      <w:pPr>
+        <w:pStyle w:val="ListParagraph"/>
+        <w:numPr>
+          <w:ilvl w:val="3"/>
+          <w:numId w:val="1"/>
+        </w:numPr>
+        <w:rPr>
+          <w:rFonts w:cstheme="minorHAnsi"/>
+          <w:lang w:val="en-GB"/>
+        </w:rPr>
+      </w:pPr>
+      <w:proofErr w:type="spellStart"/>
+      <w:r>
+        <w:rPr>
+          <w:rFonts w:cstheme="minorHAnsi"/>
+          <w:lang w:val="en-GB"/>
+        </w:rPr>
+        <w:t>Msconvert</w:t>
+      </w:r>
+      <w:proofErr w:type="spellEnd"/>
+    </w:p>
+    <w:p>
+      <w:pPr>
+        <w:pStyle w:val="ListParagraph"/>
+        <w:numPr>
+          <w:ilvl w:val="2"/>
+          <w:numId w:val="1"/>
+        </w:numPr>
+        <w:rPr>
+          <w:rFonts w:cstheme="minorHAnsi"/>
+          <w:lang w:val="en-GB"/>
+        </w:rPr>
+      </w:pPr>
+      <w:r>
+        <w:rPr>
+          <w:rFonts w:cstheme="minorHAnsi"/>
+          <w:lang w:val="en-GB"/>
+        </w:rPr>
+        <w:t xml:space="preserve"> After this, please accept the license and choose an install folder. The installation starts after you have </w:t>
+      </w:r>
+      <w:proofErr w:type="spellStart"/>
+      <w:r>
+        <w:rPr>
+          <w:rFonts w:cstheme="minorHAnsi"/>
+          <w:lang w:val="en-GB"/>
+        </w:rPr>
+        <w:t>chose</w:t>
+      </w:r>
+      <w:proofErr w:type="spellEnd"/>
+      <w:r>
+        <w:rPr>
+          <w:rFonts w:cstheme="minorHAnsi"/>
+          <w:lang w:val="en-GB"/>
+        </w:rPr>
+        <w:t xml:space="preserve"> a path.</w:t>
+      </w:r>
+    </w:p>
+    <w:p>
+      <w:pPr>
+        <w:pStyle w:val="ListParagraph"/>
+        <w:numPr>
+          <w:ilvl w:val="2"/>
+          <w:numId w:val="1"/>
+        </w:numPr>
+        <w:rPr>
+          <w:rFonts w:cstheme="minorHAnsi"/>
+          <w:lang w:val="en-GB"/>
+        </w:rPr>
+      </w:pPr>
+      <w:r>
+        <w:rPr>
+          <w:rFonts w:cstheme="minorHAnsi"/>
+          <w:lang w:val="en-GB"/>
+        </w:rPr>
+        <w:t>This may take a while to finish, please be patient, as the progress bar does not always display changes immediately.</w:t>
+      </w:r>
+    </w:p>
+    <w:p>
+      <w:pPr>
+        <w:pStyle w:val="ListParagraph"/>
+        <w:numPr>
+          <w:ilvl w:val="2"/>
+          <w:numId w:val="1"/>
+        </w:numPr>
+        <w:rPr>
+          <w:rFonts w:cstheme="minorHAnsi"/>
+          <w:lang w:val="en-GB"/>
+        </w:rPr>
+      </w:pPr>
+      <w:r>
+        <w:rPr>
+          <w:rFonts w:cstheme="minorHAnsi"/>
+          <w:lang w:val="en-GB"/>
+        </w:rPr>
+        <w:t xml:space="preserve"> Once the computation is complete, you can find a shortcut at $HOME/.local/bin. $HOME usually is /home/user/ in </w:t>
+      </w:r>
+      <w:proofErr w:type="spellStart"/>
+      <w:r>
+        <w:rPr>
+          <w:rFonts w:cstheme="minorHAnsi"/>
+          <w:lang w:val="en-GB"/>
+        </w:rPr>
+        <w:t>linux</w:t>
+      </w:r>
+      <w:proofErr w:type="spellEnd"/>
+      <w:r>
+        <w:rPr>
+          <w:rFonts w:cstheme="minorHAnsi"/>
+          <w:lang w:val="en-GB"/>
+        </w:rPr>
+        <w:t xml:space="preserve"> and MacOS and C:\Users\your_user_name\ with Windows. You can copy the shortcut anywhere you’d like. RAMPT can be started by just executing the shortcut (double-click).</w:t>
+      </w:r>
+    </w:p>
+    <w:p>
+      <w:pPr>
+        <w:ind w:left="574"/>
+        <w:rPr>
+          <w:rFonts w:cstheme="minorHAnsi"/>
+          <w:lang w:val="en-GB"/>
+        </w:rPr>
+      </w:pPr>
+      <w:r>
+        <w:rPr>
+          <w:rFonts w:cstheme="minorHAnsi"/>
+          <w:lang w:val="en-GB"/>
+        </w:rPr>
+        <w:t>Installation via git clone:</w:t>
+      </w:r>
+    </w:p>
+    <w:p>
+      <w:pPr>
+        <w:pStyle w:val="ListParagraph"/>
+        <w:numPr>
+          <w:ilvl w:val="2"/>
+          <w:numId w:val="1"/>
+        </w:numPr>
+        <w:rPr>
+          <w:rFonts w:cstheme="minorHAnsi"/>
+          <w:lang w:val="en-GB"/>
+        </w:rPr>
+      </w:pPr>
+      <w:r>
+        <w:rPr>
+          <w:rFonts w:cstheme="minorHAnsi"/>
+          <w:lang w:val="en-GB"/>
+        </w:rPr>
+        <w:t xml:space="preserve"> Install </w:t>
+      </w:r>
+      <w:proofErr w:type="spellStart"/>
+      <w:r>
+        <w:rPr>
+          <w:rFonts w:cstheme="minorHAnsi"/>
+          <w:lang w:val="en-GB"/>
+        </w:rPr>
+        <w:t>uv</w:t>
+      </w:r>
+      <w:proofErr w:type="spellEnd"/>
+    </w:p>
+    <w:p>
+      <w:pPr>
+        <w:pStyle w:val="ListParagraph"/>
+        <w:numPr>
+          <w:ilvl w:val="2"/>
+          <w:numId w:val="1"/>
+        </w:numPr>
+        <w:rPr>
+          <w:rFonts w:cstheme="minorHAnsi"/>
+          <w:lang w:val="en-DE"/>
+        </w:rPr>
+      </w:pPr>
+      <w:r>
+        <w:rPr>
+          <w:rFonts w:cstheme="minorHAnsi"/>
+          <w:lang w:val="en-GB"/>
+        </w:rPr>
+        <w:t xml:space="preserve"> Execute: </w:t>
+      </w:r>
+      <w:r>
+        <w:rPr>
+          <w:rFonts w:cstheme="minorHAnsi"/>
+          <w:lang w:val="en-GB"/>
+        </w:rPr>
+        <w:t xml:space="preserve"> </w:t>
+      </w:r>
+      <w:r>
+        <w:rPr>
+          <w:rFonts w:cstheme="minorHAnsi"/>
+          <w:lang w:val="en-DE"/>
+        </w:rPr>
+        <w:t xml:space="preserve">git clone </w:t>
+      </w:r>
+      <w:hyperlink r:id="rId8" w:history="1">
+        <w:r>
+          <w:rPr>
+            <w:rStyle w:val="Hyperlink"/>
+            <w:rFonts w:cstheme="minorHAnsi"/>
+            <w:lang w:val="en-DE"/>
+          </w:rPr>
+          <w:t>https://github.com/JosuaCarl/RAMPT.git</w:t>
+        </w:r>
+      </w:hyperlink>
+      <w:r>
+        <w:rPr>
+          <w:rFonts w:cstheme="minorHAnsi"/>
+          <w:lang w:val="en-DE"/>
+        </w:rPr>
+        <w:t xml:space="preserve"> &amp; </w:t>
+      </w:r>
+      <w:r>
+        <w:rPr>
+          <w:rFonts w:cstheme="minorHAnsi"/>
+          <w:lang w:val="en-DE"/>
+        </w:rPr>
+        <w:t>cd RAMPT</w:t>
+      </w:r>
+      <w:r>
+        <w:rPr>
+          <w:rFonts w:cstheme="minorHAnsi"/>
+          <w:lang w:val="en-DE"/>
+        </w:rPr>
+        <w:t xml:space="preserve"> &amp; </w:t>
+      </w:r>
+      <w:proofErr w:type="spellStart"/>
+      <w:r>
+        <w:rPr>
+          <w:rFonts w:cstheme="minorHAnsi"/>
+          <w:lang w:val="en-DE"/>
+        </w:rPr>
+        <w:t>uv</w:t>
+      </w:r>
+      <w:proofErr w:type="spellEnd"/>
+      <w:r>
+        <w:rPr>
+          <w:rFonts w:cstheme="minorHAnsi"/>
+          <w:lang w:val="en-DE"/>
+        </w:rPr>
+        <w:t xml:space="preserve"> </w:t>
+      </w:r>
+      <w:r>
+        <w:rPr>
+          <w:rFonts w:cstheme="minorHAnsi"/>
+          <w:lang w:val="en-DE"/>
+        </w:rPr>
+        <w:t>sync</w:t>
+      </w:r>
+    </w:p>
+    <w:p>
+      <w:pPr>
+        <w:pStyle w:val="ListParagraph"/>
+        <w:numPr>
+          <w:ilvl w:val="2"/>
+          <w:numId w:val="1"/>
+        </w:numPr>
+        <w:rPr>
+          <w:rFonts w:cstheme="minorHAnsi"/>
+          <w:lang w:val="en-GB"/>
+        </w:rPr>
+      </w:pPr>
+      <w:r>
+        <w:rPr>
+          <w:rFonts w:cstheme="minorHAnsi"/>
+          <w:lang w:val="en-GB"/>
+        </w:rPr>
+        <w:t xml:space="preserve"> You will need to install Sirius, </w:t>
+      </w:r>
+      <w:proofErr w:type="spellStart"/>
+      <w:r>
+        <w:rPr>
+          <w:rFonts w:cstheme="minorHAnsi"/>
+          <w:lang w:val="en-GB"/>
+        </w:rPr>
+        <w:t>msconvert</w:t>
+      </w:r>
+      <w:proofErr w:type="spellEnd"/>
+      <w:r>
+        <w:rPr>
+          <w:rFonts w:cstheme="minorHAnsi"/>
+          <w:lang w:val="en-GB"/>
+        </w:rPr>
+        <w:t xml:space="preserve"> and </w:t>
+      </w:r>
+      <w:proofErr w:type="spellStart"/>
+      <w:r>
+        <w:rPr>
+          <w:rFonts w:cstheme="minorHAnsi"/>
+          <w:lang w:val="en-GB"/>
+        </w:rPr>
+        <w:t>mzmine</w:t>
+      </w:r>
+      <w:proofErr w:type="spellEnd"/>
+      <w:r>
+        <w:rPr>
+          <w:rFonts w:cstheme="minorHAnsi"/>
+          <w:lang w:val="en-GB"/>
+        </w:rPr>
+        <w:t xml:space="preserve"> by hand. Please refer to their respective manuals for doing so.</w:t>
       </w:r>
     </w:p>
     <w:p>
@@ -726,7 +1096,62 @@
           <w:rFonts w:cstheme="minorHAnsi"/>
           <w:lang w:val="en-GB"/>
         </w:rPr>
-        <w:t>You should now have an open window in a browser, which displays RAMPT.</w:t>
+        <w:t>You should now have an open window in a browser, which displays RAMPT</w:t>
+      </w:r>
+      <w:r>
+        <w:rPr>
+          <w:rFonts w:cstheme="minorHAnsi"/>
+          <w:lang w:val="en-GB"/>
+        </w:rPr>
+        <w:t xml:space="preserve"> and the folders $HOME/.</w:t>
+      </w:r>
+      <w:proofErr w:type="spellStart"/>
+      <w:r>
+        <w:rPr>
+          <w:rFonts w:cstheme="minorHAnsi"/>
+          <w:lang w:val="en-GB"/>
+        </w:rPr>
+        <w:t>rampt</w:t>
+      </w:r>
+      <w:proofErr w:type="spellEnd"/>
+      <w:r>
+        <w:rPr>
+          <w:rFonts w:cstheme="minorHAnsi"/>
+          <w:lang w:val="en-GB"/>
+        </w:rPr>
+        <w:t xml:space="preserve"> and </w:t>
+      </w:r>
+      <w:proofErr w:type="spellStart"/>
+      <w:r>
+        <w:rPr>
+          <w:rFonts w:cstheme="minorHAnsi"/>
+          <w:lang w:val="en-GB"/>
+        </w:rPr>
+        <w:t>your_install_path</w:t>
+      </w:r>
+      <w:proofErr w:type="spellEnd"/>
+      <w:r>
+        <w:rPr>
+          <w:rFonts w:cstheme="minorHAnsi"/>
+          <w:lang w:val="en-GB"/>
+        </w:rPr>
+        <w:t>/</w:t>
+      </w:r>
+      <w:proofErr w:type="spellStart"/>
+      <w:r>
+        <w:rPr>
+          <w:rFonts w:cstheme="minorHAnsi"/>
+          <w:lang w:val="en-GB"/>
+        </w:rPr>
+        <w:t>rampt</w:t>
+      </w:r>
+      <w:proofErr w:type="spellEnd"/>
+      <w:r>
+        <w:rPr>
+          <w:rFonts w:cstheme="minorHAnsi"/>
+          <w:lang w:val="en-GB"/>
+        </w:rPr>
+        <w:t xml:space="preserve"> should exist.</w:t>
       </w:r>
     </w:p>
     <w:p>
@@ -784,7 +1209,7 @@
         </w:rPr>
         <w:t xml:space="preserve"> there is any trouble during these steps, please post an issue at </w:t>
       </w:r>
-      <w:hyperlink r:id="rId8" w:history="1">
+      <w:hyperlink r:id="rId9" w:history="1">
         <w:r>
           <w:rPr>
             <w:rStyle w:val="Hyperlink"/>
@@ -846,7 +1271,7 @@
           <w:lang w:val="en-GB"/>
         </w:rPr>
       </w:pPr>
-      <w:hyperlink r:id="rId9" w:history="1">
+      <w:hyperlink r:id="rId10" w:history="1">
         <w:r>
           <w:rPr>
             <w:rStyle w:val="Hyperlink"/>
@@ -862,7 +1287,7 @@
           <w:lang w:val="en-GB"/>
         </w:rPr>
       </w:pPr>
-      <w:hyperlink r:id="rId10" w:history="1">
+      <w:hyperlink r:id="rId11" w:history="1">
         <w:r>
           <w:rPr>
             <w:rStyle w:val="Hyperlink"/>
@@ -890,8 +1315,8 @@
       </w:pPr>
     </w:p>
     <w:sectPr>
-      <w:headerReference w:type="default" r:id="rId11"/>
-      <w:footerReference w:type="default" r:id="rId12"/>
+      <w:headerReference w:type="default" r:id="rId12"/>
+      <w:footerReference w:type="default" r:id="rId13"/>
       <w:pgSz w:w="11906" w:h="16838"/>
       <w:pgMar w:top="1417" w:right="1417" w:bottom="1134" w:left="1417" w:header="708" w:footer="708" w:gutter="0"/>
       <w:cols w:space="708"/>
@@ -1001,7 +1426,15 @@
               <w:fldChar w:fldCharType="end"/>
             </w:r>
             <w:r>
-              <w:t xml:space="preserve"> of </w:t>
+              <w:t xml:space="preserve"> </w:t>
+            </w:r>
+            <w:proofErr w:type="spellStart"/>
+            <w:r>
+              <w:t>of</w:t>
+            </w:r>
+            <w:proofErr w:type="spellEnd"/>
+            <w:r>
+              <w:t xml:space="preserve"> </w:t>
             </w:r>
             <w:r>
               <w:rPr>
@@ -1660,7 +2093,7 @@
   <w:abstractNum w:abstractNumId="3" w15:restartNumberingAfterBreak="0">
     <w:nsid w:val="0AA32D77"/>
     <w:multiLevelType w:val="multilevel"/>
-    <w:tmpl w:val="C1CEB7E6"/>
+    <w:tmpl w:val="343E7934"/>
     <w:lvl w:ilvl="0">
       <w:start w:val="1"/>
       <w:numFmt w:val="decimal"/>
@@ -1701,12 +2134,15 @@
     </w:lvl>
     <w:lvl w:ilvl="3">
       <w:start w:val="1"/>
-      <w:numFmt w:val="decimal"/>
-      <w:lvlText w:val="%1.%2.%3.%4."/>
-      <w:lvlJc w:val="left"/>
-      <w:pPr>
-        <w:ind w:left="1728" w:hanging="648"/>
-      </w:pPr>
+      <w:numFmt w:val="bullet"/>
+      <w:lvlText w:val=""/>
+      <w:lvlJc w:val="left"/>
+      <w:pPr>
+        <w:ind w:left="1440" w:hanging="360"/>
+      </w:pPr>
+      <w:rPr>
+        <w:rFonts w:ascii="Symbol" w:hAnsi="Symbol" w:hint="default"/>
+      </w:rPr>
     </w:lvl>
     <w:lvl w:ilvl="4">
       <w:start w:val="1"/>
@@ -2847,7 +3283,6 @@
   <w:style w:type="character" w:default="1" w:styleId="DefaultParagraphFont">
     <w:name w:val="Default Paragraph Font"/>
     <w:uiPriority w:val="1"/>
-    <w:semiHidden/>
     <w:unhideWhenUsed/>
   </w:style>
   <w:style w:type="table" w:default="1" w:styleId="TableNormal">
@@ -3127,6 +3562,36 @@
     <w:rPr>
       <w:color w:val="954F72" w:themeColor="followedHyperlink"/>
       <w:u w:val="single"/>
+    </w:rPr>
+  </w:style>
+  <w:style w:type="paragraph" w:styleId="HTMLPreformatted">
+    <w:name w:val="HTML Preformatted"/>
+    <w:basedOn w:val="Normal"/>
+    <w:link w:val="HTMLPreformattedChar"/>
+    <w:uiPriority w:val="99"/>
+    <w:semiHidden/>
+    <w:unhideWhenUsed/>
+    <w:rsid w:val="003C3297"/>
+    <w:pPr>
+      <w:spacing w:after="0" w:line="240" w:lineRule="auto"/>
+    </w:pPr>
+    <w:rPr>
+      <w:rFonts w:ascii="Consolas" w:hAnsi="Consolas"/>
+      <w:sz w:val="20"/>
+      <w:szCs w:val="20"/>
+    </w:rPr>
+  </w:style>
+  <w:style w:type="character" w:customStyle="1" w:styleId="HTMLPreformattedChar">
+    <w:name w:val="HTML Preformatted Char"/>
+    <w:basedOn w:val="DefaultParagraphFont"/>
+    <w:link w:val="HTMLPreformatted"/>
+    <w:uiPriority w:val="99"/>
+    <w:semiHidden/>
+    <w:rsid w:val="003C3297"/>
+    <w:rPr>
+      <w:rFonts w:ascii="Consolas" w:hAnsi="Consolas"/>
+      <w:sz w:val="20"/>
+      <w:szCs w:val="20"/>
     </w:rPr>
   </w:style>
 </w:styles>

</xml_diff>